<commit_message>
funcionalidade adicionar mensagem de sucesso de cadastro
</commit_message>
<xml_diff>
--- a/comandos.docx
+++ b/comandos.docx
@@ -16,8 +16,18 @@
           <w:szCs w:val="48"/>
           <w:lang w:val="en-US"/>
         </w:rPr>
-        <w:t>git init</w:t>
+        <w:t xml:space="preserve">git </w:t>
       </w:r>
+      <w:proofErr w:type="spellStart"/>
+      <w:r>
+        <w:rPr>
+          <w:sz w:val="48"/>
+          <w:szCs w:val="48"/>
+          <w:lang w:val="en-US"/>
+        </w:rPr>
+        <w:t>init</w:t>
+      </w:r>
+      <w:proofErr w:type="spellEnd"/>
     </w:p>
     <w:p>
       <w:pPr>
@@ -58,7 +68,25 @@
           <w:szCs w:val="48"/>
           <w:lang w:val="en-US"/>
         </w:rPr>
-        <w:t>mit -m”primeiro commit”</w:t>
+        <w:t>mit -</w:t>
+      </w:r>
+      <w:proofErr w:type="spellStart"/>
+      <w:r>
+        <w:rPr>
+          <w:sz w:val="48"/>
+          <w:szCs w:val="48"/>
+          <w:lang w:val="en-US"/>
+        </w:rPr>
+        <w:t>m”primeiro</w:t>
+      </w:r>
+      <w:proofErr w:type="spellEnd"/>
+      <w:r>
+        <w:rPr>
+          <w:sz w:val="48"/>
+          <w:szCs w:val="48"/>
+          <w:lang w:val="en-US"/>
+        </w:rPr>
+        <w:t xml:space="preserve"> commit”</w:t>
       </w:r>
     </w:p>
     <w:p>
@@ -106,6 +134,45 @@
           <w:lang w:val="en-US"/>
         </w:rPr>
         <w:t>git push --set-upstream origin master</w:t>
+      </w:r>
+    </w:p>
+    <w:p>
+      <w:pPr>
+        <w:rPr>
+          <w:sz w:val="48"/>
+          <w:szCs w:val="48"/>
+          <w:lang w:val="en-US"/>
+        </w:rPr>
+      </w:pPr>
+    </w:p>
+    <w:p>
+      <w:pPr>
+        <w:rPr>
+          <w:sz w:val="48"/>
+          <w:szCs w:val="48"/>
+        </w:rPr>
+      </w:pPr>
+      <w:r>
+        <w:rPr>
+          <w:sz w:val="48"/>
+          <w:szCs w:val="48"/>
+          <w:u w:val="single"/>
+        </w:rPr>
+        <w:t>Repositório</w:t>
+      </w:r>
+      <w:r>
+        <w:rPr>
+          <w:sz w:val="48"/>
+          <w:szCs w:val="48"/>
+        </w:rPr>
+        <w:t xml:space="preserve">: </w:t>
+      </w:r>
+      <w:r>
+        <w:rPr>
+          <w:sz w:val="48"/>
+          <w:szCs w:val="48"/>
+        </w:rPr>
+        <w:t>https://github.com/ErickQuintao/Ativ02</w:t>
       </w:r>
     </w:p>
     <w:sectPr>

</xml_diff>